<commit_message>
new campaign - escalating to the Hungarian consulate
</commit_message>
<xml_diff>
--- a/BookOfRenagul/BookOfRenagul.docx
+++ b/BookOfRenagul/BookOfRenagul.docx
@@ -425,8 +425,6 @@
           </wp:inline>
         </w:drawing>
       </w:r>
-      <w:bookmarkStart w:id="0" w:name="_GoBack"/>
-      <w:bookmarkEnd w:id="0"/>
     </w:p>
     <w:p>
       <w:pPr>
@@ -932,7 +930,27 @@
                 <w:szCs w:val="24"/>
                 <w:lang w:eastAsia="hu-HU"/>
               </w:rPr>
-              <w:t>Gyula Csom sends an inquiry to the Chinese Consulate in Hungary</w:t>
+              <w:t>Gyula Csom sends an</w:t>
+            </w:r>
+            <w:r>
+              <w:rPr>
+                <w:rFonts w:eastAsia="Times New Roman" w:cs="Open Sans"/>
+                <w:b/>
+                <w:bCs/>
+                <w:szCs w:val="24"/>
+                <w:lang w:eastAsia="hu-HU"/>
+              </w:rPr>
+              <w:t xml:space="preserve"> email</w:t>
+            </w:r>
+            <w:r>
+              <w:rPr>
+                <w:rFonts w:eastAsia="Times New Roman" w:cs="Open Sans"/>
+                <w:b/>
+                <w:bCs/>
+                <w:szCs w:val="24"/>
+                <w:lang w:eastAsia="hu-HU"/>
+              </w:rPr>
+              <w:t xml:space="preserve"> inquiry to the Chinese Consulate in Hungary</w:t>
             </w:r>
             <w:r>
               <w:rPr>
@@ -1045,7 +1063,27 @@
                 <w:szCs w:val="24"/>
                 <w:lang w:eastAsia="hu-HU"/>
               </w:rPr>
-              <w:t>The Hungarian Chinese Consulate responds to the 3rd email and suggests that the family should follow the normal procedure and report her dissapearence to police</w:t>
+              <w:t xml:space="preserve">The Hungarian Chinese Consulate responds to the 3rd email </w:t>
+            </w:r>
+            <w:r>
+              <w:rPr>
+                <w:rFonts w:eastAsia="Times New Roman" w:cs="Open Sans"/>
+                <w:b/>
+                <w:bCs/>
+                <w:szCs w:val="24"/>
+                <w:lang w:eastAsia="hu-HU"/>
+              </w:rPr>
+              <w:t xml:space="preserve">inquiry </w:t>
+            </w:r>
+            <w:r>
+              <w:rPr>
+                <w:rFonts w:eastAsia="Times New Roman" w:cs="Open Sans"/>
+                <w:b/>
+                <w:bCs/>
+                <w:szCs w:val="24"/>
+                <w:lang w:eastAsia="hu-HU"/>
+              </w:rPr>
+              <w:t>and suggests that the family should follow the normal procedure and report her dissapearence to police</w:t>
             </w:r>
             <w:r>
               <w:rPr>
@@ -1070,7 +1108,23 @@
                 <w:szCs w:val="24"/>
                 <w:lang w:eastAsia="hu-HU"/>
               </w:rPr>
-              <w:t>"Hello. We have no idea about what you said. If her family are searching for a missing family member, they should report to the local police.""</w:t>
+              <w:t>"Hello. We have no idea about what you said. If her family are searching for a missing family member, they sho</w:t>
+            </w:r>
+            <w:r>
+              <w:rPr>
+                <w:rFonts w:eastAsia="Times New Roman" w:cs="Open Sans"/>
+                <w:szCs w:val="24"/>
+                <w:lang w:eastAsia="hu-HU"/>
+              </w:rPr>
+              <w:t>uld report to the local police.</w:t>
+            </w:r>
+            <w:r>
+              <w:rPr>
+                <w:rFonts w:eastAsia="Times New Roman" w:cs="Open Sans"/>
+                <w:szCs w:val="24"/>
+                <w:lang w:eastAsia="hu-HU"/>
+              </w:rPr>
+              <w:t>"</w:t>
             </w:r>
             <w:r>
               <w:rPr>
@@ -1346,6 +1400,45 @@
               </w:rPr>
               <w:t>[3]</w:t>
             </w:r>
+            <w:r>
+              <w:rPr>
+                <w:rFonts w:eastAsia="Times New Roman" w:cs="Open Sans"/>
+                <w:b/>
+                <w:bCs/>
+                <w:szCs w:val="24"/>
+                <w:vertAlign w:val="superscript"/>
+                <w:lang w:eastAsia="hu-HU"/>
+              </w:rPr>
+              <w:t xml:space="preserve"> </w:t>
+            </w:r>
+            <w:r>
+              <w:rPr>
+                <w:rFonts w:eastAsia="Times New Roman" w:cs="Open Sans"/>
+                <w:bCs/>
+                <w:szCs w:val="24"/>
+                <w:lang w:eastAsia="hu-HU"/>
+              </w:rPr>
+              <w:t>She said the local community office (not even the police) visited their mother and was orally informed of the situation. Official, written information was again omitted.</w:t>
+            </w:r>
+            <w:r>
+              <w:rPr>
+                <w:rFonts w:eastAsia="Times New Roman" w:cs="Open Sans"/>
+                <w:bCs/>
+                <w:szCs w:val="24"/>
+                <w:lang w:eastAsia="hu-HU"/>
+              </w:rPr>
+              <w:t xml:space="preserve"> </w:t>
+            </w:r>
+            <w:r>
+              <w:rPr>
+                <w:rFonts w:eastAsia="Times New Roman" w:cs="Open Sans"/>
+                <w:bCs/>
+                <w:szCs w:val="24"/>
+                <w:vertAlign w:val="superscript"/>
+                <w:lang w:eastAsia="hu-HU"/>
+              </w:rPr>
+              <w:t>[4]</w:t>
+            </w:r>
           </w:p>
         </w:tc>
       </w:tr>
@@ -1531,7 +1624,7 @@
                 <w:szCs w:val="24"/>
                 <w:lang w:eastAsia="hu-HU"/>
               </w:rPr>
-              <w:t xml:space="preserve">"Hello. China is a law-based country and respects rule of law. Since the accused has been sentenced, the court must have solid evidence and the sentence is strictly in line with the crime the accused committed according to relevant law. If they are not convinced, she can still argue through </w:t>
+              <w:t xml:space="preserve">"Hello. China is a law-based country and respects rule of law. Since the accused has been sentenced, the court must have solid evidence and the sentence is </w:t>
             </w:r>
             <w:r>
               <w:rPr>
@@ -1540,7 +1633,7 @@
                 <w:lang w:eastAsia="hu-HU"/>
               </w:rPr>
               <w:lastRenderedPageBreak/>
-              <w:t>legal channel. We cannot accept any subjective, baseless smear. Please watch your language."</w:t>
+              <w:t>strictly in line with the crime the accused committed according to relevant law. If they are not convinced, she can still argue through legal channel. We cannot accept any subjective, baseless smear. Please watch your language."</w:t>
             </w:r>
           </w:p>
         </w:tc>
@@ -1804,7 +1897,7 @@
                 <w:szCs w:val="24"/>
                 <w:lang w:eastAsia="hu-HU"/>
               </w:rPr>
-              <w:t xml:space="preserve">A law-based regime which respects rule of law should act according to it and state agencies must also submit to the law, even to the procedural laws, such as the Criminal Procedure Law. Since local authorities failed to pass the official documents to the family multiple times, now I respectfully ask you to correct their failures and help gathering the appropiate official documents and passing them to the family. This action could then resolve the case if except procedural errors, everythig else was lawful which both of us hope. Otherwise one must ask the serious question: why do authorities fail to provide the court orders? Please take this seriously and act </w:t>
+              <w:t xml:space="preserve">A law-based regime which respects rule of law should act according to it and state agencies must also submit to the law, even to the procedural laws, such as the Criminal Procedure Law. Since local authorities failed to pass the official documents to the family multiple times, now I respectfully ask you to correct their failures and help gathering the appropiate official documents and passing them to the family. This action could then resolve the case if except procedural errors, everythig else was lawful which both of us hope. Otherwise one must ask the serious question: why do authorities </w:t>
             </w:r>
             <w:r>
               <w:rPr>
@@ -1813,7 +1906,7 @@
                 <w:lang w:eastAsia="hu-HU"/>
               </w:rPr>
               <w:lastRenderedPageBreak/>
-              <w:t>according to the informations you were provided. We both want to avoid escalation."</w:t>
+              <w:t>fail to provide the court orders? Please take this seriously and act according to the informations you were provided. We both want to avoid escalation."</w:t>
             </w:r>
           </w:p>
         </w:tc>
@@ -1887,7 +1980,13 @@
     </w:p>
     <w:p>
       <w:r>
-        <w:t>[3] Kalibur</w:t>
+        <w:t>[3] Kal</w:t>
+      </w:r>
+      <w:r>
+        <w:t>bin</w:t>
+      </w:r>
+      <w:r>
+        <w:t>ur</w:t>
       </w:r>
       <w:r>
         <w:t>’s</w:t>
@@ -1903,6 +2002,8 @@
           <w:t>https://twitter.com/Qelbinur10/status/1334299224712876032</w:t>
         </w:r>
       </w:hyperlink>
+      <w:bookmarkStart w:id="0" w:name="_GoBack"/>
+      <w:bookmarkEnd w:id="0"/>
       <w:r>
         <w:t xml:space="preserve"> </w:t>
       </w:r>

</xml_diff>